<commit_message>
mentioning language changes in document
</commit_message>
<xml_diff>
--- a/fedlap.docx
+++ b/fedlap.docx
@@ -7,6 +7,7 @@
         <w:jc w:val="center"/>
         <w:rPr>
           <w:noProof/>
+          <w:color w:val="000000" w:themeColor="text1"/>
           <w:sz w:val="24"/>
           <w:szCs w:val="24"/>
         </w:rPr>
@@ -17,6 +18,7 @@
         <w:jc w:val="center"/>
         <w:rPr>
           <w:noProof/>
+          <w:color w:val="000000" w:themeColor="text1"/>
           <w:sz w:val="24"/>
           <w:szCs w:val="24"/>
         </w:rPr>
@@ -27,6 +29,7 @@
         <w:jc w:val="center"/>
         <w:rPr>
           <w:noProof/>
+          <w:color w:val="000000" w:themeColor="text1"/>
           <w:sz w:val="24"/>
           <w:szCs w:val="24"/>
         </w:rPr>
@@ -37,6 +40,7 @@
         <w:jc w:val="center"/>
         <w:rPr>
           <w:noProof/>
+          <w:color w:val="000000" w:themeColor="text1"/>
           <w:sz w:val="24"/>
           <w:szCs w:val="24"/>
         </w:rPr>
@@ -47,6 +51,7 @@
         <w:jc w:val="center"/>
         <w:rPr>
           <w:noProof/>
+          <w:color w:val="000000" w:themeColor="text1"/>
           <w:sz w:val="24"/>
           <w:szCs w:val="24"/>
         </w:rPr>
@@ -57,6 +62,7 @@
         <w:jc w:val="center"/>
         <w:rPr>
           <w:noProof/>
+          <w:color w:val="000000" w:themeColor="text1"/>
           <w:sz w:val="24"/>
           <w:szCs w:val="24"/>
         </w:rPr>
@@ -67,6 +73,7 @@
         <w:jc w:val="center"/>
         <w:rPr>
           <w:noProof/>
+          <w:color w:val="000000" w:themeColor="text1"/>
           <w:sz w:val="24"/>
           <w:szCs w:val="24"/>
         </w:rPr>
@@ -78,7 +85,7 @@
         <w:rPr>
           <w:b/>
           <w:bCs/>
-          <w:color w:val="0000FF"/>
+          <w:color w:val="000000" w:themeColor="text1"/>
           <w:sz w:val="52"/>
           <w:szCs w:val="52"/>
         </w:rPr>
@@ -87,7 +94,7 @@
         <w:rPr>
           <w:b/>
           <w:bCs/>
-          <w:color w:val="0000FF"/>
+          <w:color w:val="000000" w:themeColor="text1"/>
           <w:sz w:val="52"/>
           <w:szCs w:val="52"/>
         </w:rPr>
@@ -97,25 +104,31 @@
     <w:p>
       <w:pPr>
         <w:jc w:val="center"/>
-      </w:pPr>
-    </w:p>
-    <w:p>
-      <w:pPr>
-        <w:jc w:val="center"/>
-      </w:pPr>
-    </w:p>
-    <w:p>
-      <w:pPr>
-        <w:jc w:val="center"/>
-        <w:rPr>
-          <w:color w:val="0000FF"/>
+        <w:rPr>
+          <w:color w:val="000000" w:themeColor="text1"/>
+        </w:rPr>
+      </w:pPr>
+    </w:p>
+    <w:p>
+      <w:pPr>
+        <w:jc w:val="center"/>
+        <w:rPr>
+          <w:color w:val="000000" w:themeColor="text1"/>
+        </w:rPr>
+      </w:pPr>
+    </w:p>
+    <w:p>
+      <w:pPr>
+        <w:jc w:val="center"/>
+        <w:rPr>
+          <w:color w:val="000000" w:themeColor="text1"/>
           <w:sz w:val="44"/>
           <w:szCs w:val="44"/>
         </w:rPr>
       </w:pPr>
       <w:r>
         <w:rPr>
-          <w:color w:val="0000FF"/>
+          <w:color w:val="000000" w:themeColor="text1"/>
           <w:sz w:val="44"/>
           <w:szCs w:val="44"/>
         </w:rPr>
@@ -123,7 +136,7 @@
       </w:r>
       <w:r>
         <w:rPr>
-          <w:color w:val="0000FF"/>
+          <w:color w:val="000000" w:themeColor="text1"/>
           <w:sz w:val="44"/>
           <w:szCs w:val="44"/>
         </w:rPr>
@@ -132,7 +145,7 @@
       <w:proofErr w:type="spellStart"/>
       <w:r>
         <w:rPr>
-          <w:color w:val="0000FF"/>
+          <w:color w:val="000000" w:themeColor="text1"/>
           <w:sz w:val="44"/>
           <w:szCs w:val="44"/>
         </w:rPr>
@@ -143,23 +156,31 @@
     <w:p>
       <w:pPr>
         <w:jc w:val="center"/>
-      </w:pPr>
-    </w:p>
-    <w:p>
-      <w:pPr>
-        <w:jc w:val="center"/>
-      </w:pPr>
-    </w:p>
-    <w:p>
-      <w:pPr>
-        <w:jc w:val="center"/>
-        <w:rPr>
+        <w:rPr>
+          <w:color w:val="000000" w:themeColor="text1"/>
+        </w:rPr>
+      </w:pPr>
+    </w:p>
+    <w:p>
+      <w:pPr>
+        <w:jc w:val="center"/>
+        <w:rPr>
+          <w:color w:val="000000" w:themeColor="text1"/>
+        </w:rPr>
+      </w:pPr>
+    </w:p>
+    <w:p>
+      <w:pPr>
+        <w:jc w:val="center"/>
+        <w:rPr>
+          <w:color w:val="000000" w:themeColor="text1"/>
           <w:sz w:val="28"/>
           <w:szCs w:val="28"/>
         </w:rPr>
       </w:pPr>
       <w:r>
         <w:rPr>
+          <w:color w:val="000000" w:themeColor="text1"/>
           <w:sz w:val="28"/>
           <w:szCs w:val="28"/>
         </w:rPr>
@@ -170,7 +191,7 @@
       <w:pPr>
         <w:jc w:val="center"/>
         <w:rPr>
-          <w:color w:val="0000FF"/>
+          <w:color w:val="000000" w:themeColor="text1"/>
           <w:sz w:val="44"/>
           <w:szCs w:val="44"/>
         </w:rPr>
@@ -178,7 +199,7 @@
       <w:proofErr w:type="spellStart"/>
       <w:r>
         <w:rPr>
-          <w:color w:val="0000FF"/>
+          <w:color w:val="000000" w:themeColor="text1"/>
           <w:sz w:val="44"/>
           <w:szCs w:val="44"/>
         </w:rPr>
@@ -187,7 +208,7 @@
       <w:proofErr w:type="spellEnd"/>
       <w:r>
         <w:rPr>
-          <w:color w:val="0000FF"/>
+          <w:color w:val="000000" w:themeColor="text1"/>
           <w:sz w:val="44"/>
           <w:szCs w:val="44"/>
         </w:rPr>
@@ -198,119 +219,133 @@
       <w:pPr>
         <w:jc w:val="center"/>
         <w:rPr>
-          <w:sz w:val="44"/>
-          <w:szCs w:val="44"/>
-        </w:rPr>
-      </w:pPr>
-    </w:p>
-    <w:p>
-      <w:pPr>
-        <w:jc w:val="center"/>
-        <w:rPr>
-          <w:sz w:val="44"/>
-          <w:szCs w:val="44"/>
-        </w:rPr>
-      </w:pPr>
-    </w:p>
-    <w:p>
-      <w:pPr>
-        <w:jc w:val="center"/>
-        <w:rPr>
-          <w:sz w:val="44"/>
-          <w:szCs w:val="44"/>
-        </w:rPr>
-      </w:pPr>
-    </w:p>
-    <w:p>
-      <w:pPr>
-        <w:jc w:val="center"/>
-        <w:rPr>
-          <w:sz w:val="44"/>
-          <w:szCs w:val="44"/>
-        </w:rPr>
-      </w:pPr>
-    </w:p>
-    <w:p>
-      <w:pPr>
-        <w:jc w:val="center"/>
-        <w:rPr>
-          <w:sz w:val="44"/>
-          <w:szCs w:val="44"/>
-        </w:rPr>
-      </w:pPr>
-    </w:p>
-    <w:p>
-      <w:pPr>
-        <w:jc w:val="center"/>
-        <w:rPr>
-          <w:sz w:val="44"/>
-          <w:szCs w:val="44"/>
-        </w:rPr>
-      </w:pPr>
-    </w:p>
-    <w:p>
-      <w:pPr>
-        <w:jc w:val="center"/>
-        <w:rPr>
-          <w:sz w:val="44"/>
-          <w:szCs w:val="44"/>
-        </w:rPr>
-      </w:pPr>
-    </w:p>
-    <w:p>
-      <w:pPr>
-        <w:jc w:val="center"/>
-        <w:rPr>
-          <w:sz w:val="44"/>
-          <w:szCs w:val="44"/>
-        </w:rPr>
-      </w:pPr>
-    </w:p>
-    <w:p>
-      <w:pPr>
-        <w:jc w:val="center"/>
-        <w:rPr>
-          <w:sz w:val="44"/>
-          <w:szCs w:val="44"/>
-        </w:rPr>
-      </w:pPr>
-    </w:p>
-    <w:p>
-      <w:pPr>
-        <w:jc w:val="center"/>
-        <w:rPr>
-          <w:sz w:val="44"/>
-          <w:szCs w:val="44"/>
-        </w:rPr>
-      </w:pPr>
-    </w:p>
-    <w:p>
-      <w:pPr>
-        <w:jc w:val="center"/>
-        <w:rPr>
-          <w:sz w:val="44"/>
-          <w:szCs w:val="44"/>
-        </w:rPr>
-      </w:pPr>
-    </w:p>
-    <w:p>
-      <w:pPr>
-        <w:jc w:val="center"/>
-        <w:rPr>
-          <w:sz w:val="44"/>
-          <w:szCs w:val="44"/>
-        </w:rPr>
-      </w:pPr>
-    </w:p>
-    <w:p>
-      <w:pPr>
-        <w:rPr>
+          <w:color w:val="000000" w:themeColor="text1"/>
+          <w:sz w:val="44"/>
+          <w:szCs w:val="44"/>
+        </w:rPr>
+      </w:pPr>
+    </w:p>
+    <w:p>
+      <w:pPr>
+        <w:jc w:val="center"/>
+        <w:rPr>
+          <w:color w:val="000000" w:themeColor="text1"/>
+          <w:sz w:val="44"/>
+          <w:szCs w:val="44"/>
+        </w:rPr>
+      </w:pPr>
+    </w:p>
+    <w:p>
+      <w:pPr>
+        <w:jc w:val="center"/>
+        <w:rPr>
+          <w:color w:val="000000" w:themeColor="text1"/>
+          <w:sz w:val="44"/>
+          <w:szCs w:val="44"/>
+        </w:rPr>
+      </w:pPr>
+    </w:p>
+    <w:p>
+      <w:pPr>
+        <w:jc w:val="center"/>
+        <w:rPr>
+          <w:color w:val="000000" w:themeColor="text1"/>
+          <w:sz w:val="44"/>
+          <w:szCs w:val="44"/>
+        </w:rPr>
+      </w:pPr>
+    </w:p>
+    <w:p>
+      <w:pPr>
+        <w:jc w:val="center"/>
+        <w:rPr>
+          <w:color w:val="000000" w:themeColor="text1"/>
+          <w:sz w:val="44"/>
+          <w:szCs w:val="44"/>
+        </w:rPr>
+      </w:pPr>
+    </w:p>
+    <w:p>
+      <w:pPr>
+        <w:jc w:val="center"/>
+        <w:rPr>
+          <w:color w:val="000000" w:themeColor="text1"/>
+          <w:sz w:val="44"/>
+          <w:szCs w:val="44"/>
+        </w:rPr>
+      </w:pPr>
+    </w:p>
+    <w:p>
+      <w:pPr>
+        <w:jc w:val="center"/>
+        <w:rPr>
+          <w:color w:val="000000" w:themeColor="text1"/>
+          <w:sz w:val="44"/>
+          <w:szCs w:val="44"/>
+        </w:rPr>
+      </w:pPr>
+    </w:p>
+    <w:p>
+      <w:pPr>
+        <w:jc w:val="center"/>
+        <w:rPr>
+          <w:color w:val="000000" w:themeColor="text1"/>
+          <w:sz w:val="44"/>
+          <w:szCs w:val="44"/>
+        </w:rPr>
+      </w:pPr>
+    </w:p>
+    <w:p>
+      <w:pPr>
+        <w:jc w:val="center"/>
+        <w:rPr>
+          <w:color w:val="000000" w:themeColor="text1"/>
+          <w:sz w:val="44"/>
+          <w:szCs w:val="44"/>
+        </w:rPr>
+      </w:pPr>
+    </w:p>
+    <w:p>
+      <w:pPr>
+        <w:jc w:val="center"/>
+        <w:rPr>
+          <w:color w:val="000000" w:themeColor="text1"/>
+          <w:sz w:val="44"/>
+          <w:szCs w:val="44"/>
+        </w:rPr>
+      </w:pPr>
+    </w:p>
+    <w:p>
+      <w:pPr>
+        <w:jc w:val="center"/>
+        <w:rPr>
+          <w:color w:val="000000" w:themeColor="text1"/>
+          <w:sz w:val="44"/>
+          <w:szCs w:val="44"/>
+        </w:rPr>
+      </w:pPr>
+    </w:p>
+    <w:p>
+      <w:pPr>
+        <w:jc w:val="center"/>
+        <w:rPr>
+          <w:color w:val="000000" w:themeColor="text1"/>
+          <w:sz w:val="44"/>
+          <w:szCs w:val="44"/>
+        </w:rPr>
+      </w:pPr>
+    </w:p>
+    <w:p>
+      <w:pPr>
+        <w:rPr>
+          <w:color w:val="000000" w:themeColor="text1"/>
           <w:sz w:val="32"/>
           <w:szCs w:val="32"/>
         </w:rPr>
       </w:pPr>
       <w:r>
         <w:rPr>
+          <w:color w:val="000000" w:themeColor="text1"/>
           <w:sz w:val="32"/>
           <w:szCs w:val="32"/>
         </w:rPr>
@@ -346,14 +381,14 @@
           <w:p>
             <w:pPr>
               <w:rPr>
-                <w:color w:val="0000FF"/>
+                <w:color w:val="000000" w:themeColor="text1"/>
                 <w:sz w:val="24"/>
                 <w:szCs w:val="24"/>
               </w:rPr>
             </w:pPr>
             <w:r>
               <w:rPr>
-                <w:color w:val="0000FF"/>
+                <w:color w:val="000000" w:themeColor="text1"/>
                 <w:sz w:val="24"/>
                 <w:szCs w:val="24"/>
               </w:rPr>
@@ -374,14 +409,14 @@
           <w:p>
             <w:pPr>
               <w:rPr>
-                <w:color w:val="0000FF"/>
+                <w:color w:val="000000" w:themeColor="text1"/>
                 <w:sz w:val="24"/>
                 <w:szCs w:val="24"/>
               </w:rPr>
             </w:pPr>
             <w:r>
               <w:rPr>
-                <w:color w:val="0000FF"/>
+                <w:color w:val="000000" w:themeColor="text1"/>
                 <w:sz w:val="24"/>
                 <w:szCs w:val="24"/>
               </w:rPr>
@@ -402,7 +437,7 @@
           <w:p>
             <w:pPr>
               <w:rPr>
-                <w:color w:val="0000FF"/>
+                <w:color w:val="000000" w:themeColor="text1"/>
                 <w:sz w:val="24"/>
                 <w:szCs w:val="24"/>
                 <w:lang w:val="en-US"/>
@@ -410,7 +445,7 @@
             </w:pPr>
             <w:r>
               <w:rPr>
-                <w:color w:val="0000FF"/>
+                <w:color w:val="000000" w:themeColor="text1"/>
                 <w:sz w:val="24"/>
                 <w:szCs w:val="24"/>
               </w:rPr>
@@ -433,14 +468,14 @@
           <w:p>
             <w:pPr>
               <w:rPr>
-                <w:color w:val="0000FF"/>
+                <w:color w:val="000000" w:themeColor="text1"/>
                 <w:sz w:val="24"/>
                 <w:szCs w:val="24"/>
               </w:rPr>
             </w:pPr>
             <w:r>
               <w:rPr>
-                <w:color w:val="0000FF"/>
+                <w:color w:val="000000" w:themeColor="text1"/>
                 <w:sz w:val="24"/>
                 <w:szCs w:val="24"/>
               </w:rPr>
@@ -461,14 +496,14 @@
           <w:p>
             <w:pPr>
               <w:rPr>
-                <w:color w:val="0000FF"/>
+                <w:color w:val="000000" w:themeColor="text1"/>
                 <w:sz w:val="24"/>
                 <w:szCs w:val="24"/>
               </w:rPr>
             </w:pPr>
             <w:r>
               <w:rPr>
-                <w:color w:val="0000FF"/>
+                <w:color w:val="000000" w:themeColor="text1"/>
                 <w:sz w:val="24"/>
                 <w:szCs w:val="24"/>
               </w:rPr>
@@ -489,7 +524,7 @@
           <w:p>
             <w:pPr>
               <w:rPr>
-                <w:color w:val="0000FF"/>
+                <w:color w:val="000000" w:themeColor="text1"/>
                 <w:sz w:val="24"/>
                 <w:szCs w:val="24"/>
                 <w:lang w:val="en-US"/>
@@ -497,7 +532,7 @@
             </w:pPr>
             <w:r>
               <w:rPr>
-                <w:color w:val="0000FF"/>
+                <w:color w:val="000000" w:themeColor="text1"/>
                 <w:sz w:val="24"/>
                 <w:szCs w:val="24"/>
               </w:rPr>
@@ -520,19 +555,29 @@
           <w:p>
             <w:pPr>
               <w:rPr>
-                <w:color w:val="0000FF"/>
-                <w:sz w:val="24"/>
-                <w:szCs w:val="24"/>
-              </w:rPr>
-            </w:pPr>
+                <w:color w:val="000000" w:themeColor="text1"/>
+                <w:sz w:val="24"/>
+                <w:szCs w:val="24"/>
+              </w:rPr>
+            </w:pPr>
+            <w:proofErr w:type="spellStart"/>
             <w:r>
               <w:rPr>
-                <w:color w:val="0000FF"/>
-                <w:sz w:val="24"/>
-                <w:szCs w:val="24"/>
-              </w:rPr>
-              <w:t>Bartsch Dávid</w:t>
+                <w:color w:val="000000" w:themeColor="text1"/>
+                <w:sz w:val="24"/>
+                <w:szCs w:val="24"/>
+              </w:rPr>
+              <w:t>Bartsch</w:t>
             </w:r>
+            <w:proofErr w:type="spellEnd"/>
+            <w:r>
+              <w:rPr>
+                <w:color w:val="000000" w:themeColor="text1"/>
+                <w:sz w:val="24"/>
+                <w:szCs w:val="24"/>
+              </w:rPr>
+              <w:t xml:space="preserve"> Dávid</w:t>
+            </w:r>
           </w:p>
         </w:tc>
         <w:tc>
@@ -548,14 +593,14 @@
           <w:p>
             <w:pPr>
               <w:rPr>
-                <w:color w:val="0000FF"/>
+                <w:color w:val="000000" w:themeColor="text1"/>
                 <w:sz w:val="24"/>
                 <w:szCs w:val="24"/>
               </w:rPr>
             </w:pPr>
             <w:r>
               <w:rPr>
-                <w:color w:val="0000FF"/>
+                <w:color w:val="000000" w:themeColor="text1"/>
                 <w:sz w:val="24"/>
                 <w:szCs w:val="24"/>
               </w:rPr>
@@ -576,7 +621,7 @@
           <w:p>
             <w:pPr>
               <w:rPr>
-                <w:color w:val="0000FF"/>
+                <w:color w:val="000000" w:themeColor="text1"/>
                 <w:sz w:val="24"/>
                 <w:szCs w:val="24"/>
                 <w:lang w:val="en-US"/>
@@ -584,21 +629,11 @@
             </w:pPr>
             <w:r>
               <w:rPr>
-                <w:color w:val="0000FF"/>
-                <w:sz w:val="24"/>
-                <w:szCs w:val="24"/>
-              </w:rPr>
-              <w:t>bartsch.david.a@g</w:t>
-            </w:r>
-            <w:bookmarkStart w:id="0" w:name="_GoBack"/>
-            <w:bookmarkEnd w:id="0"/>
-            <w:r>
-              <w:rPr>
-                <w:color w:val="0000FF"/>
-                <w:sz w:val="24"/>
-                <w:szCs w:val="24"/>
-              </w:rPr>
-              <w:t>mail.com</w:t>
+                <w:color w:val="000000" w:themeColor="text1"/>
+                <w:sz w:val="24"/>
+                <w:szCs w:val="24"/>
+              </w:rPr>
+              <w:t>bartsch.david.a@gmail.com</w:t>
             </w:r>
           </w:p>
         </w:tc>
@@ -617,14 +652,14 @@
           <w:p>
             <w:pPr>
               <w:rPr>
-                <w:color w:val="0000FF"/>
+                <w:color w:val="000000" w:themeColor="text1"/>
                 <w:sz w:val="24"/>
                 <w:szCs w:val="24"/>
               </w:rPr>
             </w:pPr>
             <w:r>
               <w:rPr>
-                <w:color w:val="0000FF"/>
+                <w:color w:val="000000" w:themeColor="text1"/>
                 <w:sz w:val="24"/>
                 <w:szCs w:val="24"/>
               </w:rPr>
@@ -645,14 +680,14 @@
           <w:p>
             <w:pPr>
               <w:rPr>
-                <w:color w:val="0000FF"/>
+                <w:color w:val="000000" w:themeColor="text1"/>
                 <w:sz w:val="24"/>
                 <w:szCs w:val="24"/>
               </w:rPr>
             </w:pPr>
             <w:r>
               <w:rPr>
-                <w:color w:val="0000FF"/>
+                <w:color w:val="000000" w:themeColor="text1"/>
                 <w:sz w:val="24"/>
                 <w:szCs w:val="24"/>
               </w:rPr>
@@ -673,7 +708,7 @@
           <w:p>
             <w:pPr>
               <w:rPr>
-                <w:color w:val="0000FF"/>
+                <w:color w:val="000000" w:themeColor="text1"/>
                 <w:sz w:val="24"/>
                 <w:szCs w:val="24"/>
                 <w:lang w:val="en-US"/>
@@ -681,7 +716,7 @@
             </w:pPr>
             <w:r>
               <w:rPr>
-                <w:color w:val="0000FF"/>
+                <w:color w:val="000000" w:themeColor="text1"/>
                 <w:sz w:val="24"/>
                 <w:szCs w:val="24"/>
               </w:rPr>
@@ -704,14 +739,14 @@
           <w:p>
             <w:pPr>
               <w:rPr>
-                <w:color w:val="0000FF"/>
+                <w:color w:val="000000" w:themeColor="text1"/>
                 <w:sz w:val="24"/>
                 <w:szCs w:val="24"/>
               </w:rPr>
             </w:pPr>
             <w:r>
               <w:rPr>
-                <w:color w:val="0000FF"/>
+                <w:color w:val="000000" w:themeColor="text1"/>
                 <w:sz w:val="24"/>
                 <w:szCs w:val="24"/>
               </w:rPr>
@@ -732,14 +767,14 @@
           <w:p>
             <w:pPr>
               <w:rPr>
-                <w:color w:val="0000FF"/>
+                <w:color w:val="000000" w:themeColor="text1"/>
                 <w:sz w:val="24"/>
                 <w:szCs w:val="24"/>
               </w:rPr>
             </w:pPr>
             <w:r>
               <w:rPr>
-                <w:color w:val="0000FF"/>
+                <w:color w:val="000000" w:themeColor="text1"/>
                 <w:sz w:val="24"/>
                 <w:szCs w:val="24"/>
               </w:rPr>
@@ -760,7 +795,7 @@
           <w:p>
             <w:pPr>
               <w:rPr>
-                <w:color w:val="0000FF"/>
+                <w:color w:val="000000" w:themeColor="text1"/>
                 <w:sz w:val="24"/>
                 <w:szCs w:val="24"/>
                 <w:lang w:val="en-US"/>
@@ -768,7 +803,7 @@
             </w:pPr>
             <w:r>
               <w:rPr>
-                <w:color w:val="0000FF"/>
+                <w:color w:val="000000" w:themeColor="text1"/>
                 <w:sz w:val="24"/>
                 <w:szCs w:val="24"/>
               </w:rPr>
@@ -791,7 +826,7 @@
           <w:p>
             <w:pPr>
               <w:rPr>
-                <w:color w:val="0000FF"/>
+                <w:color w:val="000000" w:themeColor="text1"/>
                 <w:sz w:val="24"/>
                 <w:szCs w:val="24"/>
               </w:rPr>
@@ -811,7 +846,7 @@
           <w:p>
             <w:pPr>
               <w:rPr>
-                <w:color w:val="0000FF"/>
+                <w:color w:val="000000" w:themeColor="text1"/>
                 <w:sz w:val="24"/>
                 <w:szCs w:val="24"/>
               </w:rPr>
@@ -831,7 +866,7 @@
           <w:p>
             <w:pPr>
               <w:rPr>
-                <w:color w:val="0000FF"/>
+                <w:color w:val="000000" w:themeColor="text1"/>
                 <w:sz w:val="24"/>
                 <w:szCs w:val="24"/>
               </w:rPr>
@@ -840,19 +875,25 @@
         </w:tc>
       </w:tr>
     </w:tbl>
-    <w:p/>
+    <w:p>
+      <w:pPr>
+        <w:rPr>
+          <w:color w:val="000000" w:themeColor="text1"/>
+        </w:rPr>
+      </w:pPr>
+    </w:p>
     <w:p>
       <w:pPr>
         <w:jc w:val="right"/>
         <w:rPr>
-          <w:color w:val="0000FF"/>
+          <w:color w:val="000000" w:themeColor="text1"/>
           <w:sz w:val="28"/>
           <w:szCs w:val="28"/>
         </w:rPr>
       </w:pPr>
       <w:r>
         <w:rPr>
-          <w:color w:val="0000FF"/>
+          <w:color w:val="000000" w:themeColor="text1"/>
           <w:sz w:val="28"/>
           <w:szCs w:val="28"/>
         </w:rPr>
@@ -863,6 +904,7 @@
       <w:pPr>
         <w:jc w:val="center"/>
         <w:rPr>
+          <w:color w:val="000000" w:themeColor="text1"/>
           <w:sz w:val="24"/>
           <w:szCs w:val="24"/>
         </w:rPr>

</xml_diff>